<commit_message>
Chapter 01 fixed slightly
</commit_message>
<xml_diff>
--- a/Course_Notes/Chapter_01-Introduction.docx
+++ b/Course_Notes/Chapter_01-Introduction.docx
@@ -22,26 +22,6 @@
       </w:r>
     </w:p>
     <w:bookmarkEnd w:id="introduction"/>
-    <w:bookmarkStart w:id="what-is-game-theory" w:name="what-is-game-theory"/>
-    <w:p>
-      <w:pPr>
-        <w:pStyle w:val="Heading3"/>
-      </w:pPr>
-      <w:r>
-        <w:t xml:space="preserve">What is game theory?</w:t>
-      </w:r>
-    </w:p>
-    <w:bookmarkEnd w:id="what-is-game-theory"/>
-    <w:bookmarkStart w:id="coffee-house-example" w:name="coffee-house-example"/>
-    <w:p>
-      <w:pPr>
-        <w:pStyle w:val="Heading4"/>
-      </w:pPr>
-      <w:r>
-        <w:t xml:space="preserve">Coffee house example</w:t>
-      </w:r>
-    </w:p>
-    <w:bookmarkEnd w:id="coffee-house-example"/>
     <w:p>
       <w:r>
         <w:t xml:space="preserve">Let us consider the very simple situation where</w:t>
@@ -155,7 +135,16 @@
     </w:p>
     <w:p>
       <w:r>
-        <w:t xml:space="preserve">The above tree shows that if</w:t>
+        <w:t xml:space="preserve">The tree</w:t>
+      </w:r>
+      <w:r>
+        <w:t xml:space="preserve"> </w:t>
+      </w:r>
+      <w:r>
+        <w:t xml:space="preserve"> </w:t>
+      </w:r>
+      <w:r>
+        <w:t xml:space="preserve">shows that if</w:t>
       </w:r>
       <w:r>
         <w:t xml:space="preserve"> </w:t>
@@ -202,7 +191,13 @@
         <w:t xml:space="preserve"> </w:t>
       </w:r>
       <w:r>
-        <w:t xml:space="preserve">would probably choose to go to coffee house A or B and simply let your friends know where you are so that they could make an informed decision. This consecutive making of decisions is a type of game.</w:t>
+        <w:t xml:space="preserve">would probably choose to go to coffee house A or B and simply let your friends know where you are so that they could make an informed decision. This consecutive making of decisions is a type of game</w:t>
+      </w:r>
+      <w:r>
+        <w:t xml:space="preserve"> </w:t>
+      </w:r>
+      <w:r>
+        <w:t xml:space="preserve">.</w:t>
       </w:r>
     </w:p>
     <w:p>
@@ -254,7 +249,7 @@
         <w:pStyle w:val="ImageCaption"/>
       </w:pPr>
       <w:r>
-        <w:t xml:space="preserve">A simple decision tree</w:t>
+        <w:t xml:space="preserve">Consecutive decisions</w:t>
       </w:r>
     </w:p>
     <w:p>
@@ -265,7 +260,7 @@
     <w:bookmarkStart w:id="rds-of-the-average-game" w:name="rds-of-the-average-game"/>
     <w:p>
       <w:pPr>
-        <w:pStyle w:val="Heading4"/>
+        <w:pStyle w:val="Heading3"/>
       </w:pPr>
       <w:r>
         <w:t xml:space="preserve">2/3rds of the average game</w:t>
@@ -302,23 +297,13 @@
     <w:bookmarkStart w:id="extensive-form-games" w:name="extensive-form-games"/>
     <w:p>
       <w:pPr>
-        <w:pStyle w:val="Heading3"/>
+        <w:pStyle w:val="Heading2"/>
       </w:pPr>
       <w:r>
         <w:t xml:space="preserve">Extensive Form Games</w:t>
       </w:r>
     </w:p>
     <w:bookmarkEnd w:id="extensive-form-games"/>
-    <w:bookmarkStart w:id="description" w:name="description"/>
-    <w:p>
-      <w:pPr>
-        <w:pStyle w:val="Heading4"/>
-      </w:pPr>
-      <w:r>
-        <w:t xml:space="preserve">Description</w:t>
-      </w:r>
-    </w:p>
-    <w:bookmarkEnd w:id="description"/>
     <w:p>
       <w:r>
         <w:t xml:space="preserve">We will now return to the tree diagrams drawn previously. In game theory trees are used to represent a type of game called:</w:t>
@@ -336,12 +321,21 @@
         <w:t xml:space="preserve">.</w:t>
       </w:r>
     </w:p>
-    <w:p>
-      <w:r>
-        <w:rPr>
-          <w:b/>
-        </w:rPr>
-        <w:t xml:space="preserve">Definition</w:t>
+    <w:bookmarkStart w:id="definition-of-an-extensive-form-game" w:name="definition-of-an-extensive-form-game"/>
+    <w:p>
+      <w:pPr>
+        <w:pStyle w:val="Heading3"/>
+      </w:pPr>
+      <w:r>
+        <w:t xml:space="preserve">Definition of an Extensive form game</w:t>
+      </w:r>
+    </w:p>
+    <w:bookmarkEnd w:id="definition-of-an-extensive-form-game"/>
+    <w:p>
+      <w:r>
+        <w:pict>
+          <v:rect style="width:0;height:1.5pt" o:hralign="center" o:hrstd="t" o:hr="t"/>
+        </w:pict>
       </w:r>
     </w:p>
     <w:p>
@@ -453,12 +447,21 @@
     </w:p>
     <w:p>
       <w:r>
-        <w:rPr>
-          <w:b/>
-        </w:rPr>
-        <w:t xml:space="preserve">Example</w:t>
-      </w:r>
-    </w:p>
+        <w:pict>
+          <v:rect style="width:0;height:1.5pt" o:hralign="center" o:hrstd="t" o:hr="t"/>
+        </w:pict>
+      </w:r>
+    </w:p>
+    <w:bookmarkStart w:id="example-battle-of-the-sexes" w:name="example-battle-of-the-sexes"/>
+    <w:p>
+      <w:pPr>
+        <w:pStyle w:val="Heading3"/>
+      </w:pPr>
+      <w:r>
+        <w:t xml:space="preserve">Example: Battle of the sexes</w:t>
+      </w:r>
+    </w:p>
+    <w:bookmarkEnd w:id="example-battle-of-the-sexes"/>
     <w:p>
       <w:r>
         <w:t xml:space="preserve">Let's consider the following game.</w:t>
@@ -474,7 +477,13 @@
     </w:p>
     <w:p>
       <w:r>
-        <w:t xml:space="preserve">Represents the game as well as the utilities of Bob and Celine.</w:t>
+        <w:t xml:space="preserve">The game as well as the utilities of Bob and Celine</w:t>
+      </w:r>
+      <w:r>
+        <w:t xml:space="preserve"> </w:t>
+      </w:r>
+      <w:r>
+        <w:t xml:space="preserve">:</w:t>
       </w:r>
     </w:p>
     <w:p>
@@ -573,12 +582,21 @@
         <w:t xml:space="preserve"> </w:t>
       </w:r>
       <w:r>
-        <w:t xml:space="preserve">but we'll see that properly a bit later.)</w:t>
-      </w:r>
-    </w:p>
-    <w:p>
-      <w:r>
-        <w:t xml:space="preserve">Of course we can simply represent this game in a different way (remember that in the above description we did not mention who would be making the initial decision.</w:t>
+        <w:t xml:space="preserve">but we'll see that formally a bit later.)</w:t>
+      </w:r>
+    </w:p>
+    <w:p>
+      <w:r>
+        <w:t xml:space="preserve">Of course</w:t>
+      </w:r>
+      <w:r>
+        <w:t xml:space="preserve"> </w:t>
+      </w:r>
+      <w:r>
+        <w:t xml:space="preserve"> </w:t>
+      </w:r>
+      <w:r>
+        <w:t xml:space="preserve">we can simply represent this game in a different way (remember that in the above description we did not mention who would be making the initial decision.</w:t>
       </w:r>
     </w:p>
     <w:p>
@@ -635,7 +653,7 @@
     </w:p>
     <w:p>
       <w:r>
-        <w:t xml:space="preserve">In this case is should again be relatively straightforward to predict what will happen:</w:t>
+        <w:t xml:space="preserve">In this case it should again be relatively straightforward to predict what will happen:</w:t>
       </w:r>
     </w:p>
     <w:p>
@@ -698,19 +716,28 @@
     <w:bookmarkStart w:id="information-sets" w:name="information-sets"/>
     <w:p>
       <w:pPr>
-        <w:pStyle w:val="Heading4"/>
+        <w:pStyle w:val="Heading2"/>
       </w:pPr>
       <w:r>
         <w:t xml:space="preserve">Information sets</w:t>
       </w:r>
     </w:p>
     <w:bookmarkEnd w:id="information-sets"/>
-    <w:p>
-      <w:r>
-        <w:rPr>
-          <w:b/>
-        </w:rPr>
-        <w:t xml:space="preserve">Definition</w:t>
+    <w:bookmarkStart w:id="definition-of-an-information-set" w:name="definition-of-an-information-set"/>
+    <w:p>
+      <w:pPr>
+        <w:pStyle w:val="Heading3"/>
+      </w:pPr>
+      <w:r>
+        <w:t xml:space="preserve">Definition of an Information set</w:t>
+      </w:r>
+    </w:p>
+    <w:bookmarkEnd w:id="definition-of-an-information-set"/>
+    <w:p>
+      <w:r>
+        <w:pict>
+          <v:rect style="width:0;height:1.5pt" o:hralign="center" o:hrstd="t" o:hr="t"/>
+        </w:pict>
       </w:r>
     </w:p>
     <w:p>
@@ -720,7 +747,17 @@
     </w:p>
     <w:p>
       <w:r>
-        <w:t xml:space="preserve">We represent nodes being part of the same information set using dashed line. In our example with Celine and Bob if both players must decide on a movie without knowing what the other will do we see that node</w:t>
+        <w:pict>
+          <v:rect style="width:0;height:1.5pt" o:hralign="center" o:hrstd="t" o:hr="t"/>
+        </w:pict>
+      </w:r>
+    </w:p>
+    <w:p>
+      <w:r>
+        <w:t xml:space="preserve">We represent nodes being part of the same information set using a dashed line</w:t>
+      </w:r>
+      <w:r>
+        <w:t xml:space="preserve">. In our example with Celine and Bob if both players must decide on a movie without knowing what the other will do we see that node</w:t>
       </w:r>
       <w:r>
         <w:t xml:space="preserve"> </w:t>

</xml_diff>

<commit_message>
Fixed first 7 chapters
</commit_message>
<xml_diff>
--- a/Course_Notes/Chapter_01-Introduction.docx
+++ b/Course_Notes/Chapter_01-Introduction.docx
@@ -2,16 +2,16 @@
 <file path=word/document.xml><?xml version="1.0" encoding="utf-8"?>
 <w:document xmlns:w="http://schemas.openxmlformats.org/wordprocessingml/2006/main" xmlns:m="http://schemas.openxmlformats.org/officeDocument/2006/math" xmlns:r="http://schemas.openxmlformats.org/officeDocument/2006/relationships" xmlns:o="urn:schemas-microsoft-com:office:office" xmlns:v="urn:schemas-microsoft-com:vml" xmlns:w10="urn:schemas-microsoft-com:office:word" xmlns:a="http://schemas.openxmlformats.org/drawingml/2006/main" xmlns:pic="http://schemas.openxmlformats.org/drawingml/2006/picture" xmlns:wp="http://schemas.openxmlformats.org/drawingml/2006/wordprocessingDrawing">
   <w:body>
-    <w:bookmarkStart w:id="or-3-chapter-1" w:name="or-3-chapter-1"/>
+    <w:bookmarkStart w:id="or-3-chapter-1---introduction-to-game-theory" w:name="or-3-chapter-1---introduction-to-game-theory"/>
     <w:p>
       <w:pPr>
         <w:pStyle w:val="Heading1"/>
       </w:pPr>
       <w:r>
-        <w:t xml:space="preserve">OR 3: Chapter 1</w:t>
-      </w:r>
-    </w:p>
-    <w:bookmarkEnd w:id="or-3-chapter-1"/>
+        <w:t xml:space="preserve">OR 3: Chapter 1 - Introduction to game theory</w:t>
+      </w:r>
+    </w:p>
+    <w:bookmarkEnd w:id="or-3-chapter-1---introduction-to-game-theory"/>
     <w:bookmarkStart w:id="introduction" w:name="introduction"/>
     <w:p>
       <w:pPr>
@@ -348,7 +348,7 @@
       <m:oMath>
         <m:r>
           <m:rPr/>
-          <m:t>n</m:t>
+          <m:t>N</m:t>
         </m:r>
       </m:oMath>
       <w:r>
@@ -389,7 +389,7 @@
       <m:oMath>
         <m:r>
           <m:rPr/>
-          <m:t>n</m:t>
+          <m:t>N</m:t>
         </m:r>
       </m:oMath>
       <w:r>
@@ -438,7 +438,7 @@
       <m:oMath>
         <m:r>
           <m:rPr/>
-          <m:t>n</m:t>
+          <m:t>N</m:t>
         </m:r>
       </m:oMath>
       <w:r>
@@ -757,7 +757,7 @@
         <w:t xml:space="preserve">We represent nodes being part of the same information set using a dashed line</w:t>
       </w:r>
       <w:r>
-        <w:t xml:space="preserve">. In our example with Celine and Bob if both players must decide on a movie without knowing what the other will do we see that node</w:t>
+        <w:t xml:space="preserve">. In our example with Celine and Bob if both players must decide on a movie without knowing what the other will do we see that nodes</w:t>
       </w:r>
       <w:r>
         <w:t xml:space="preserve"> </w:t>

</xml_diff>

<commit_message>
Updated errors found by students
</commit_message>
<xml_diff>
--- a/Course_Notes/Chapter_01-Introduction.docx
+++ b/Course_Notes/Chapter_01-Introduction.docx
@@ -596,7 +596,7 @@
         <w:t xml:space="preserve"> </w:t>
       </w:r>
       <w:r>
-        <w:t xml:space="preserve">we can simply represent this game in a different way (remember that in the above description we did not mention who would be making the initial decision.</w:t>
+        <w:t xml:space="preserve">we can simply represent this game in a different way (remember that in the above description we did not mention who would be making the initial decision).</w:t>
       </w:r>
     </w:p>
     <w:p>
@@ -664,7 +664,7 @@
         </w:numPr>
       </w:pPr>
       <w:r>
-        <w:t xml:space="preserve">Celine sees that no matter what he picks Bob will pick the same type of movie;</w:t>
+        <w:t xml:space="preserve">Celine sees that no matter what she picks Bob will pick the same type of movie;</w:t>
       </w:r>
     </w:p>
     <w:p>
@@ -675,7 +675,7 @@
         </w:numPr>
       </w:pPr>
       <w:r>
-        <w:t xml:space="preserve">Celine can thus pick a comedy to ensure that he gets a slightly higher utility.</w:t>
+        <w:t xml:space="preserve">Celine can thus pick sports to ensure that she gets a slightly higher utility.</w:t>
       </w:r>
     </w:p>
     <w:p>
@@ -858,7 +858,7 @@
 <file path=word/numbering.xml><?xml version="1.0" encoding="utf-8"?>
 <w:numbering xmlns:w="http://schemas.openxmlformats.org/wordprocessingml/2006/main">
   <w:abstractNum w:abstractNumId="0">
-    <w:nsid w:val="16269113"/>
+    <w:nsid w:val="7577517b"/>
     <w:multiLevelType w:val="multilevel"/>
     <w:lvl w:ilvl="0">
       <w:numFmt w:val="bullet"/>
@@ -939,7 +939,7 @@
     </w:lvl>
   </w:abstractNum>
   <w:abstractNum w:abstractNumId="2">
-    <w:nsid w:val="e7abb972"/>
+    <w:nsid w:val="c4e02f08"/>
     <w:multiLevelType w:val="multilevel"/>
     <w:lvl w:ilvl="0">
       <w:numFmt w:val="bullet"/>
@@ -1020,7 +1020,7 @@
     </w:lvl>
   </w:abstractNum>
   <w:abstractNum w:abstractNumId="3">
-    <w:nsid w:val="698a851e"/>
+    <w:nsid w:val="62c5722f"/>
     <w:multiLevelType w:val="multilevel"/>
     <w:lvl w:ilvl="0">
       <w:start w:val="1"/>

</xml_diff>